<commit_message>
Ability to add inline images to doc
</commit_message>
<xml_diff>
--- a/test_basic_with_images.docx
+++ b/test_basic_with_images.docx
@@ -212,6 +212,26 @@
           <w:lang w:val="en-US"/>
         </w:rPr>
         <w:t>{{.Image}}</w:t>
+      </w:r>
+    </w:p>
+    <w:p>
+      <w:pPr>
+        <w:rPr>
+          <w:lang w:val="en-US"/>
+        </w:rPr>
+      </w:pPr>
+    </w:p>
+    <w:p>
+      <w:pPr>
+        <w:rPr>
+          <w:lang w:val="en-US"/>
+        </w:rPr>
+      </w:pPr>
+      <w:r>
+        <w:rPr>
+          <w:lang w:val="en-US"/>
+        </w:rPr>
+        <w:t>End of doc`</w:t>
       </w:r>
     </w:p>
     <w:sectPr>

</xml_diff>